<commit_message>
format updates to resume
</commit_message>
<xml_diff>
--- a/static/Matthew_Hendricks-CV.docx
+++ b/static/Matthew_Hendricks-CV.docx
@@ -870,7 +870,17 @@
           <w:szCs w:val="20"/>
           <w:rtl w:val="0"/>
         </w:rPr>
-        <w:t xml:space="preserve">Blockchain Technology, Code Writing, Cryptography, Cryptocurrency Financial Analysis, Decentralized Applications/DAOs, Smart Contract Design/Development, Project Management, Full Spectrum Solution Development, Technical Writing, Customer Support, High Quality Development, Effective Collaboration and Communicator.</w:t>
+        <w:t xml:space="preserve">Digital Ledger Technology</w:t>
+      </w:r>
+      <w:r>
+        <w:rPr>
+          <w:rFonts w:ascii="Helvetica Neue" w:cs="Helvetica Neue" w:eastAsia="Helvetica Neue" w:hAnsi="Helvetica Neue"/>
+          <w:color w:val="0d0d0d"/>
+          <w:sz w:val="20"/>
+          <w:szCs w:val="20"/>
+          <w:rtl w:val="0"/>
+        </w:rPr>
+        <w:t xml:space="preserve">, Web Development, Cryptography, Cryptocurrency Financial Analysis, Decentralized Applications/DAOs, Smart Contract Design/Development, Project Management, Full Spectrum Solution Development, Technical Writing, Customer Support, High Quality Development, Effective Collaboration and Communicator.</w:t>
       </w:r>
       <w:r>
         <w:rPr>
@@ -951,7 +961,7 @@
           <w:szCs w:val="20"/>
           <w:rtl w:val="0"/>
         </w:rPr>
-        <w:t xml:space="preserve">Blockchain Technology</w:t>
+        <w:t xml:space="preserve">Blockchain</w:t>
       </w:r>
     </w:p>
     <w:p>

</xml_diff>